<commit_message>
the levels are not designed yet,so it's unable to open
</commit_message>
<xml_diff>
--- a/clap程序设计.docx
+++ b/clap程序设计.docx
@@ -3385,7 +3385,7 @@
         <w:ind w:firstLineChars="0" w:firstLine="0"/>
         <w:jc w:val="left"/>
         <w:rPr>
-          <w:rFonts w:ascii="新宋体" w:eastAsia="新宋体" w:hAnsiTheme="minorHAnsi" w:cs="新宋体" w:hint="eastAsia"/>
+          <w:rFonts w:ascii="新宋体" w:eastAsia="新宋体" w:hAnsiTheme="minorHAnsi" w:cs="新宋体"/>
           <w:color w:val="000000"/>
           <w:kern w:val="0"/>
           <w:sz w:val="19"/>
@@ -3457,7 +3457,7 @@
         <w:ind w:left="419" w:firstLineChars="0" w:firstLine="419"/>
         <w:jc w:val="left"/>
         <w:rPr>
-          <w:rFonts w:ascii="新宋体" w:eastAsia="新宋体" w:hAnsiTheme="minorHAnsi" w:cs="新宋体" w:hint="eastAsia"/>
+          <w:rFonts w:ascii="新宋体" w:eastAsia="新宋体" w:hAnsiTheme="minorHAnsi" w:cs="新宋体"/>
           <w:color w:val="000000"/>
           <w:kern w:val="0"/>
           <w:sz w:val="19"/>
@@ -3493,7 +3493,7 @@
         <w:ind w:firstLineChars="0" w:firstLine="0"/>
         <w:jc w:val="left"/>
         <w:rPr>
-          <w:rFonts w:ascii="新宋体" w:eastAsia="新宋体" w:hAnsiTheme="minorHAnsi" w:cs="新宋体" w:hint="eastAsia"/>
+          <w:rFonts w:ascii="新宋体" w:eastAsia="新宋体" w:hAnsiTheme="minorHAnsi" w:cs="新宋体"/>
           <w:color w:val="000000"/>
           <w:kern w:val="0"/>
           <w:sz w:val="19"/>
@@ -3852,9 +3852,6 @@
     <w:p>
       <w:pPr>
         <w:ind w:firstLine="640"/>
-        <w:rPr>
-          <w:rFonts w:hint="eastAsia"/>
-        </w:rPr>
       </w:pPr>
       <w:r>
         <w:rPr>
@@ -3866,13 +3863,7 @@
         <w:rPr>
           <w:rFonts w:hint="eastAsia"/>
         </w:rPr>
-        <w:t>类</w:t>
-      </w:r>
-      <w:r>
-        <w:rPr>
-          <w:rFonts w:hint="eastAsia"/>
-        </w:rPr>
-        <w:t>数据行以</w:t>
+        <w:t>类数据行以</w:t>
       </w:r>
       <w:r>
         <w:rPr>
@@ -3926,13 +3917,7 @@
         <w:rPr>
           <w:rFonts w:hint="eastAsia"/>
         </w:rPr>
-        <w:t>开头</w:t>
-      </w:r>
-      <w:r>
-        <w:rPr>
-          <w:rFonts w:hint="eastAsia"/>
-        </w:rPr>
-        <w:t>，存储信息会在相应位置原封不动地输出</w:t>
+        <w:t>开头，存储信息会在相应位置原封不动地输出</w:t>
       </w:r>
     </w:p>
     <w:p>
@@ -4154,9 +4139,6 @@
     <w:p>
       <w:pPr>
         <w:ind w:firstLine="640"/>
-        <w:rPr>
-          <w:rFonts w:hint="eastAsia"/>
-        </w:rPr>
       </w:pPr>
       <w:r>
         <w:rPr>
@@ -4201,9 +4183,6 @@
     <w:p>
       <w:pPr>
         <w:ind w:firstLine="640"/>
-        <w:rPr>
-          <w:rFonts w:hint="eastAsia"/>
-        </w:rPr>
       </w:pPr>
       <w:r>
         <w:rPr>
@@ -4349,9 +4328,6 @@
     <w:p>
       <w:pPr>
         <w:ind w:firstLine="640"/>
-        <w:rPr>
-          <w:rFonts w:hint="eastAsia"/>
-        </w:rPr>
       </w:pPr>
       <w:r>
         <w:rPr>
@@ -4468,9 +4444,6 @@
       <w:pPr>
         <w:pStyle w:val="4"/>
         <w:ind w:left="643" w:hanging="643"/>
-        <w:rPr>
-          <w:rFonts w:hint="eastAsia"/>
-        </w:rPr>
       </w:pPr>
       <w:r>
         <w:rPr>
@@ -16499,7 +16472,7 @@
         <w:ind w:firstLineChars="0" w:firstLine="0"/>
         <w:jc w:val="left"/>
         <w:rPr>
-          <w:rFonts w:ascii="新宋体" w:eastAsia="新宋体" w:hAnsiTheme="minorHAnsi" w:cs="新宋体" w:hint="eastAsia"/>
+          <w:rFonts w:ascii="新宋体" w:eastAsia="新宋体" w:hAnsiTheme="minorHAnsi" w:cs="新宋体"/>
           <w:color w:val="008000"/>
           <w:kern w:val="0"/>
           <w:sz w:val="19"/>
@@ -18796,9 +18769,6 @@
     <w:p>
       <w:pPr>
         <w:ind w:firstLine="380"/>
-        <w:rPr>
-          <w:rFonts w:hint="eastAsia"/>
-        </w:rPr>
       </w:pPr>
       <w:r>
         <w:rPr>
@@ -18894,6 +18864,69 @@
           <w:rFonts w:hint="eastAsia"/>
         </w:rPr>
         <w:t>时为调试方便</w:t>
+      </w:r>
+    </w:p>
+    <w:p>
+      <w:pPr>
+        <w:pStyle w:val="2"/>
+        <w:ind w:left="640" w:hanging="640"/>
+      </w:pPr>
+      <w:r>
+        <w:rPr>
+          <w:rFonts w:hint="eastAsia"/>
+        </w:rPr>
+        <w:lastRenderedPageBreak/>
+        <w:t>程序最新进展</w:t>
+      </w:r>
+    </w:p>
+    <w:p>
+      <w:pPr>
+        <w:ind w:firstLine="640"/>
+        <w:rPr>
+          <w:rFonts w:hint="eastAsia"/>
+        </w:rPr>
+      </w:pPr>
+      <w:r>
+        <w:rPr>
+          <w:rFonts w:hint="eastAsia"/>
+        </w:rPr>
+        <w:t>目前开发出来了</w:t>
+      </w:r>
+      <w:r>
+        <w:rPr>
+          <w:rFonts w:hint="eastAsia"/>
+        </w:rPr>
+        <w:t>mode</w:t>
+      </w:r>
+      <w:r>
+        <w:rPr>
+          <w:rFonts w:hint="eastAsia"/>
+        </w:rPr>
+        <w:t>选择的框架，仅有</w:t>
+      </w:r>
+      <w:r>
+        <w:rPr>
+          <w:rFonts w:hint="eastAsia"/>
+        </w:rPr>
+        <w:t>tutorial</w:t>
+      </w:r>
+      <w:r>
+        <w:rPr>
+          <w:rFonts w:hint="eastAsia"/>
+        </w:rPr>
+        <w:t>的一个关卡，</w:t>
+      </w:r>
+      <w:r>
+        <w:rPr>
+          <w:rFonts w:hint="eastAsia"/>
+        </w:rPr>
+        <w:t>level</w:t>
+      </w:r>
+      <w:r>
+        <w:rPr>
+          <w:rFonts w:hint="eastAsia"/>
+        </w:rPr>
+        <w:t>的关卡因为还没有设计所以无法打开。</w:t>
       </w:r>
     </w:p>
     <w:sectPr>

</xml_diff>